<commit_message>
Saga Lab - notes changed.
</commit_message>
<xml_diff>
--- a/course-work/Booking Saga.docx
+++ b/course-work/Booking Saga.docx
@@ -255,20 +255,6 @@
               <w:rPr>
                 <w:lang w:val="en-US"/>
               </w:rPr>
-              <w:t>BookingService</w:t>
-            </w:r>
-            <w:proofErr w:type="spellEnd"/>
-            <w:r>
-              <w:rPr>
-                <w:lang w:val="en-US"/>
-              </w:rPr>
-              <w:t xml:space="preserve">. </w:t>
-            </w:r>
-            <w:proofErr w:type="spellStart"/>
-            <w:r>
-              <w:rPr>
-                <w:lang w:val="en-US"/>
-              </w:rPr>
               <w:t>BookingProcessor.</w:t>
             </w:r>
             <w:r>
@@ -336,13 +322,7 @@
               <w:rPr>
                 <w:lang w:val="en-US"/>
               </w:rPr>
-              <w:t>BookingService</w:t>
-            </w:r>
-            <w:r>
-              <w:rPr>
-                <w:lang w:val="en-US"/>
-              </w:rPr>
-              <w:t>.BookingProcessor</w:t>
+              <w:t>BookingProcessor</w:t>
             </w:r>
             <w:proofErr w:type="spellEnd"/>
           </w:p>
@@ -377,28 +357,12 @@
                 <w:lang w:val="en-US"/>
               </w:rPr>
             </w:pPr>
-            <w:proofErr w:type="spellStart"/>
-            <w:r>
-              <w:rPr>
-                <w:lang w:val="en-US"/>
-              </w:rPr>
-              <w:t>AvailabilityConfirmed</w:t>
-            </w:r>
-            <w:proofErr w:type="spellEnd"/>
-            <w:r>
-              <w:rPr>
-                <w:lang w:val="en-US"/>
-              </w:rPr>
-              <w:br/>
-            </w:r>
-            <w:proofErr w:type="spellStart"/>
-            <w:r>
-              <w:rPr>
-                <w:lang w:val="en-US"/>
-              </w:rPr>
-              <w:t>AvailabilityDenied</w:t>
-            </w:r>
-            <w:proofErr w:type="spellEnd"/>
+            <w:r>
+              <w:rPr>
+                <w:lang w:val="en-US"/>
+              </w:rPr>
+              <w:t>-</w:t>
+            </w:r>
           </w:p>
         </w:tc>
         <w:tc>
@@ -646,13 +610,7 @@
               <w:rPr>
                 <w:lang w:val="en-US"/>
               </w:rPr>
-              <w:t>BookingService</w:t>
-            </w:r>
-            <w:r>
-              <w:rPr>
-                <w:lang w:val="en-US"/>
-              </w:rPr>
-              <w:t>.BookingProcessor</w:t>
+              <w:t>BookingProcessor</w:t>
             </w:r>
             <w:proofErr w:type="spellEnd"/>
           </w:p>
@@ -768,6 +726,12 @@
               </w:rPr>
               <w:t>5</w:t>
             </w:r>
+            <w:r>
+              <w:rPr>
+                <w:lang w:val="en-US"/>
+              </w:rPr>
+              <w:t>a</w:t>
+            </w:r>
           </w:p>
         </w:tc>
         <w:tc>
@@ -831,7 +795,152 @@
               <w:rPr>
                 <w:lang w:val="en-US"/>
               </w:rPr>
-              <w:t>BookingSuccessNotified</w:t>
+              <w:t>BookingSucces</w:t>
+            </w:r>
+            <w:bookmarkStart w:id="0" w:name="_GoBack"/>
+            <w:bookmarkEnd w:id="0"/>
+            <w:r>
+              <w:rPr>
+                <w:lang w:val="en-US"/>
+              </w:rPr>
+              <w:t>sNotified</w:t>
+            </w:r>
+            <w:proofErr w:type="spellEnd"/>
+          </w:p>
+        </w:tc>
+        <w:tc>
+          <w:tcPr>
+            <w:tcW w:w="4474" w:type="dxa"/>
+          </w:tcPr>
+          <w:p>
+            <w:pPr>
+              <w:rPr>
+                <w:lang w:val="en-US"/>
+              </w:rPr>
+            </w:pPr>
+            <w:r>
+              <w:rPr>
+                <w:lang w:val="en-US"/>
+              </w:rPr>
+              <w:t>-</w:t>
+            </w:r>
+          </w:p>
+        </w:tc>
+        <w:tc>
+          <w:tcPr>
+            <w:tcW w:w="3271" w:type="dxa"/>
+          </w:tcPr>
+          <w:p>
+            <w:pPr>
+              <w:rPr>
+                <w:lang w:val="en-US"/>
+              </w:rPr>
+            </w:pPr>
+            <w:r>
+              <w:rPr>
+                <w:lang w:val="en-US"/>
+              </w:rPr>
+              <w:t>-</w:t>
+            </w:r>
+          </w:p>
+        </w:tc>
+      </w:tr>
+      <w:tr>
+        <w:trPr>
+          <w:trHeight w:val="310"/>
+        </w:trPr>
+        <w:tc>
+          <w:tcPr>
+            <w:tcW w:w="709" w:type="dxa"/>
+          </w:tcPr>
+          <w:p>
+            <w:pPr>
+              <w:rPr>
+                <w:lang w:val="en-US"/>
+              </w:rPr>
+            </w:pPr>
+            <w:r>
+              <w:rPr>
+                <w:lang w:val="en-US"/>
+              </w:rPr>
+              <w:t>5</w:t>
+            </w:r>
+            <w:r>
+              <w:rPr>
+                <w:lang w:val="en-US"/>
+              </w:rPr>
+              <w:t>b</w:t>
+            </w:r>
+          </w:p>
+        </w:tc>
+        <w:tc>
+          <w:tcPr>
+            <w:tcW w:w="3262" w:type="dxa"/>
+          </w:tcPr>
+          <w:p>
+            <w:pPr>
+              <w:rPr>
+                <w:lang w:val="en-US"/>
+              </w:rPr>
+            </w:pPr>
+            <w:proofErr w:type="spellStart"/>
+            <w:r>
+              <w:rPr>
+                <w:lang w:val="en-US"/>
+              </w:rPr>
+              <w:t>NotificationService</w:t>
+            </w:r>
+            <w:proofErr w:type="spellEnd"/>
+          </w:p>
+        </w:tc>
+        <w:tc>
+          <w:tcPr>
+            <w:tcW w:w="2229" w:type="dxa"/>
+          </w:tcPr>
+          <w:p>
+            <w:pPr>
+              <w:rPr>
+                <w:lang w:val="en-US"/>
+              </w:rPr>
+            </w:pPr>
+            <w:proofErr w:type="spellStart"/>
+            <w:r>
+              <w:rPr>
+                <w:lang w:val="en-US"/>
+              </w:rPr>
+              <w:t>Notify</w:t>
+            </w:r>
+            <w:r>
+              <w:rPr>
+                <w:lang w:val="en-US"/>
+              </w:rPr>
+              <w:t>BookingFailure</w:t>
+            </w:r>
+            <w:proofErr w:type="spellEnd"/>
+          </w:p>
+        </w:tc>
+        <w:tc>
+          <w:tcPr>
+            <w:tcW w:w="2401" w:type="dxa"/>
+          </w:tcPr>
+          <w:p>
+            <w:pPr>
+              <w:rPr>
+                <w:lang w:val="en-US"/>
+              </w:rPr>
+            </w:pPr>
+            <w:proofErr w:type="spellStart"/>
+            <w:r>
+              <w:rPr>
+                <w:lang w:val="en-US"/>
+              </w:rPr>
+              <w:t>BookingFailure</w:t>
+            </w:r>
+            <w:r>
+              <w:rPr>
+                <w:lang w:val="en-US"/>
+              </w:rPr>
+              <w:t>Notified</w:t>
             </w:r>
             <w:proofErr w:type="spellEnd"/>
           </w:p>
@@ -906,13 +1015,7 @@
         <w:rPr>
           <w:lang w:val="en-US"/>
         </w:rPr>
-        <w:t>Booking</w:t>
-      </w:r>
-      <w:r>
-        <w:rPr>
-          <w:lang w:val="en-US"/>
-        </w:rPr>
-        <w:t>Controller</w:t>
+        <w:t>BookingService</w:t>
       </w:r>
       <w:r>
         <w:rPr>
@@ -940,13 +1043,6 @@
         </w:rPr>
       </w:pPr>
       <w:proofErr w:type="spellStart"/>
-      <w:proofErr w:type="gramStart"/>
-      <w:r>
-        <w:rPr>
-          <w:lang w:val="en-US"/>
-        </w:rPr>
-        <w:t>BookingService.</w:t>
-      </w:r>
       <w:r>
         <w:rPr>
           <w:lang w:val="en-US"/>
@@ -958,27 +1054,6 @@
           <w:lang w:val="en-US"/>
         </w:rPr>
         <w:t>ValidateAvailability</w:t>
-      </w:r>
-      <w:proofErr w:type="spellEnd"/>
-      <w:proofErr w:type="gramEnd"/>
-    </w:p>
-    <w:p>
-      <w:pPr>
-        <w:pStyle w:val="ListParagraph"/>
-        <w:numPr>
-          <w:ilvl w:val="0"/>
-          <w:numId w:val="1"/>
-        </w:numPr>
-        <w:rPr>
-          <w:lang w:val="en-US"/>
-        </w:rPr>
-      </w:pPr>
-      <w:proofErr w:type="spellStart"/>
-      <w:r>
-        <w:rPr>
-          <w:lang w:val="en-US"/>
-        </w:rPr>
-        <w:t>PaymentService.MakePayment</w:t>
       </w:r>
       <w:proofErr w:type="spellEnd"/>
     </w:p>
@@ -994,33 +1069,13 @@
         </w:rPr>
       </w:pPr>
       <w:proofErr w:type="spellStart"/>
-      <w:proofErr w:type="gramStart"/>
-      <w:r>
-        <w:rPr>
-          <w:lang w:val="en-US"/>
-        </w:rPr>
-        <w:t>BookingService.</w:t>
-      </w:r>
-      <w:r>
-        <w:rPr>
-          <w:lang w:val="en-US"/>
-        </w:rPr>
-        <w:t>BookingProcessor.</w:t>
-      </w:r>
-      <w:r>
-        <w:rPr>
-          <w:lang w:val="en-US"/>
-        </w:rPr>
-        <w:t>Confirm</w:t>
-      </w:r>
-      <w:r>
-        <w:rPr>
-          <w:lang w:val="en-US"/>
-        </w:rPr>
-        <w:t>Booking</w:t>
+      <w:r>
+        <w:rPr>
+          <w:lang w:val="en-US"/>
+        </w:rPr>
+        <w:t>PaymentService.MakePayment</w:t>
       </w:r>
       <w:proofErr w:type="spellEnd"/>
-      <w:proofErr w:type="gramEnd"/>
     </w:p>
     <w:p>
       <w:pPr>
@@ -1038,6 +1093,38 @@
         <w:rPr>
           <w:lang w:val="en-US"/>
         </w:rPr>
+        <w:t>BookingProcessor.</w:t>
+      </w:r>
+      <w:r>
+        <w:rPr>
+          <w:lang w:val="en-US"/>
+        </w:rPr>
+        <w:t>Confirm</w:t>
+      </w:r>
+      <w:r>
+        <w:rPr>
+          <w:lang w:val="en-US"/>
+        </w:rPr>
+        <w:t>Booking</w:t>
+      </w:r>
+      <w:proofErr w:type="spellEnd"/>
+    </w:p>
+    <w:p>
+      <w:pPr>
+        <w:pStyle w:val="ListParagraph"/>
+        <w:numPr>
+          <w:ilvl w:val="0"/>
+          <w:numId w:val="1"/>
+        </w:numPr>
+        <w:rPr>
+          <w:lang w:val="en-US"/>
+        </w:rPr>
+      </w:pPr>
+      <w:proofErr w:type="spellStart"/>
+      <w:r>
+        <w:rPr>
+          <w:lang w:val="en-US"/>
+        </w:rPr>
         <w:t>No</w:t>
       </w:r>
       <w:r>
@@ -1052,8 +1139,6 @@
         </w:rPr>
         <w:t>BookingSuccess</w:t>
       </w:r>
-      <w:bookmarkStart w:id="0" w:name="_GoBack"/>
-      <w:bookmarkEnd w:id="0"/>
       <w:proofErr w:type="spellEnd"/>
     </w:p>
     <w:p/>

</xml_diff>